<commit_message>
Update Hemuppgifter i IT139G.docx
</commit_message>
<xml_diff>
--- a/Informationssäkerhet/Hemuppgifter i IT139G.docx
+++ b/Informationssäkerhet/Hemuppgifter i IT139G.docx
@@ -1,6 +1,6 @@
 
 <file path=word/document.xml><?xml version="1.0" encoding="utf-8"?>
-<w:document xmlns:wpc="http://schemas.microsoft.com/office/word/2010/wordprocessingCanvas" xmlns:cx="http://schemas.microsoft.com/office/drawing/2014/chartex" xmlns:cx1="http://schemas.microsoft.com/office/drawing/2015/9/8/chartex" xmlns:cx2="http://schemas.microsoft.com/office/drawing/2015/10/21/chartex" xmlns:cx3="http://schemas.microsoft.com/office/drawing/2016/5/9/chartex" xmlns:cx4="http://schemas.microsoft.com/office/drawing/2016/5/10/chartex" xmlns:cx5="http://schemas.microsoft.com/office/drawing/2016/5/11/chartex" xmlns:cx6="http://schemas.microsoft.com/office/drawing/2016/5/12/chartex" xmlns:cx7="http://schemas.microsoft.com/office/drawing/2016/5/13/chartex" xmlns:cx8="http://schemas.microsoft.com/office/drawing/2016/5/14/chartex" xmlns:mc="http://schemas.openxmlformats.org/markup-compatibility/2006" xmlns:aink="http://schemas.microsoft.com/office/drawing/2016/ink" xmlns:am3d="http://schemas.microsoft.com/office/drawing/2017/model3d" xmlns:o="urn:schemas-microsoft-com:office:office" xmlns:r="http://schemas.openxmlformats.org/officeDocument/2006/relationships" xmlns:m="http://schemas.openxmlformats.org/officeDocument/2006/math" xmlns:v="urn:schemas-microsoft-com:vml" xmlns:wp14="http://schemas.microsoft.com/office/word/2010/wordprocessingDrawing" xmlns:wp="http://schemas.openxmlformats.org/drawingml/2006/wordprocessingDrawing" xmlns:w10="urn:schemas-microsoft-com:office:word" xmlns:w="http://schemas.openxmlformats.org/wordprocessingml/2006/main" xmlns:w14="http://schemas.microsoft.com/office/word/2010/wordml" xmlns:w15="http://schemas.microsoft.com/office/word/2012/wordml" xmlns:w16cex="http://schemas.microsoft.com/office/word/2018/wordml/cex" xmlns:w16cid="http://schemas.microsoft.com/office/word/2016/wordml/cid" xmlns:w16="http://schemas.microsoft.com/office/word/2018/wordml" xmlns:w16se="http://schemas.microsoft.com/office/word/2015/wordml/symex" xmlns:wpg="http://schemas.microsoft.com/office/word/2010/wordprocessingGroup" xmlns:wpi="http://schemas.microsoft.com/office/word/2010/wordprocessingInk" xmlns:wne="http://schemas.microsoft.com/office/word/2006/wordml" xmlns:wps="http://schemas.microsoft.com/office/word/2010/wordprocessingShape" mc:Ignorable="w14 w15 w16se w16cid w16 w16cex wp14">
+<w:document xmlns:wpc="http://schemas.microsoft.com/office/word/2010/wordprocessingCanvas" xmlns:cx="http://schemas.microsoft.com/office/drawing/2014/chartex" xmlns:cx1="http://schemas.microsoft.com/office/drawing/2015/9/8/chartex" xmlns:cx2="http://schemas.microsoft.com/office/drawing/2015/10/21/chartex" xmlns:cx3="http://schemas.microsoft.com/office/drawing/2016/5/9/chartex" xmlns:cx4="http://schemas.microsoft.com/office/drawing/2016/5/10/chartex" xmlns:cx5="http://schemas.microsoft.com/office/drawing/2016/5/11/chartex" xmlns:cx6="http://schemas.microsoft.com/office/drawing/2016/5/12/chartex" xmlns:cx7="http://schemas.microsoft.com/office/drawing/2016/5/13/chartex" xmlns:cx8="http://schemas.microsoft.com/office/drawing/2016/5/14/chartex" xmlns:mc="http://schemas.openxmlformats.org/markup-compatibility/2006" xmlns:aink="http://schemas.microsoft.com/office/drawing/2016/ink" xmlns:am3d="http://schemas.microsoft.com/office/drawing/2017/model3d" xmlns:o="urn:schemas-microsoft-com:office:office" xmlns:r="http://schemas.openxmlformats.org/officeDocument/2006/relationships" xmlns:m="http://schemas.openxmlformats.org/officeDocument/2006/math" xmlns:v="urn:schemas-microsoft-com:vml" xmlns:wp14="http://schemas.microsoft.com/office/word/2010/wordprocessingDrawing" xmlns:wp="http://schemas.openxmlformats.org/drawingml/2006/wordprocessingDrawing" xmlns:w10="urn:schemas-microsoft-com:office:word" xmlns:w="http://schemas.openxmlformats.org/wordprocessingml/2006/main" xmlns:w14="http://schemas.microsoft.com/office/word/2010/wordml" xmlns:w15="http://schemas.microsoft.com/office/word/2012/wordml" xmlns:w16cex="http://schemas.microsoft.com/office/word/2018/wordml/cex" xmlns:w16cid="http://schemas.microsoft.com/office/word/2016/wordml/cid" xmlns:w16="http://schemas.microsoft.com/office/word/2018/wordml" xmlns:w16sdtdh="http://schemas.microsoft.com/office/word/2020/wordml/sdtdatahash" xmlns:w16se="http://schemas.microsoft.com/office/word/2015/wordml/symex" xmlns:wpg="http://schemas.microsoft.com/office/word/2010/wordprocessingGroup" xmlns:wpi="http://schemas.microsoft.com/office/word/2010/wordprocessingInk" xmlns:wne="http://schemas.microsoft.com/office/word/2006/wordml" xmlns:wps="http://schemas.microsoft.com/office/word/2010/wordprocessingShape" mc:Ignorable="w14 w15 w16se w16cid w16 w16cex w16sdtdh wp14">
   <w:body>
     <w:p>
       <w:pPr>
@@ -409,7 +409,7 @@
                         <a:effectLst/>
                         <a:extLst>
                           <a:ext uri="{C572A759-6A51-4108-AA02-DFA0A04FC94B}">
-                            <ma14:wrappingTextBoxFlag xmlns="" xmlns:mo="http://schemas.microsoft.com/office/mac/office/2008/main" xmlns:mv="urn:schemas-microsoft-com:mac:vml" xmlns:o="urn:schemas-microsoft-com:office:office" xmlns:v="urn:schemas-microsoft-com:vml" xmlns:w10="urn:schemas-microsoft-com:office:word" xmlns:w="http://schemas.openxmlformats.org/wordprocessingml/2006/main" xmlns:ma14="http://schemas.microsoft.com/office/mac/drawingml/2011/main"/>
+                            <ma14:wrappingTextBoxFlag xmlns:ma14="http://schemas.microsoft.com/office/mac/drawingml/2011/main" xmlns:w="http://schemas.openxmlformats.org/wordprocessingml/2006/main" xmlns:w10="urn:schemas-microsoft-com:office:word" xmlns:v="urn:schemas-microsoft-com:vml" xmlns:o="urn:schemas-microsoft-com:office:office" xmlns:mv="urn:schemas-microsoft-com:mac:vml" xmlns:mo="http://schemas.microsoft.com/office/mac/office/2008/main" xmlns=""/>
                           </a:ext>
                         </a:extLst>
                       </wps:spPr>
@@ -4502,6 +4502,12 @@
               </w:rPr>
               <w:t>Datum uppgiften gjordes:</w:t>
             </w:r>
+            <w:r>
+              <w:rPr>
+                <w:rFonts w:ascii="Times New Roman" w:hAnsi="Times New Roman" w:cs="Times New Roman"/>
+              </w:rPr>
+              <w:t xml:space="preserve"> 2021-04-16</w:t>
+            </w:r>
           </w:p>
           <w:p>
             <w:pPr>
@@ -4525,6 +4531,13 @@
               </w:rPr>
               <w:t>Vilken tillverkare och modell har du på routern:</w:t>
             </w:r>
+            <w:r>
+              <w:rPr>
+                <w:rFonts w:ascii="Times New Roman" w:eastAsia="Times New Roman" w:hAnsi="Times New Roman" w:cs="Times New Roman"/>
+                <w:color w:val="000000"/>
+              </w:rPr>
+              <w:t xml:space="preserve"> ASUS ROG GT-AX1100 RAPTURE</w:t>
+            </w:r>
           </w:p>
           <w:p>
             <w:pPr>
@@ -4562,6 +4575,13 @@
               </w:rPr>
               <w:t xml:space="preserve"> routern:</w:t>
             </w:r>
+            <w:r>
+              <w:rPr>
+                <w:rFonts w:ascii="Times New Roman" w:eastAsia="Times New Roman" w:hAnsi="Times New Roman" w:cs="Times New Roman"/>
+                <w:color w:val="000000"/>
+              </w:rPr>
+              <w:t xml:space="preserve"> Ja, jag har ändrat inloggning samt lösenord från fabriksinställningarna.</w:t>
+            </w:r>
           </w:p>
           <w:p>
             <w:pPr>
@@ -4614,6 +4634,29 @@
               </w:rPr>
               <w:t>:</w:t>
             </w:r>
+            <w:r>
+              <w:rPr>
+                <w:rFonts w:ascii="Times New Roman" w:eastAsia="Times New Roman" w:hAnsi="Times New Roman" w:cs="Times New Roman"/>
+                <w:color w:val="000000"/>
+              </w:rPr>
+              <w:t xml:space="preserve"> Väldigt bra, innehåller versaler och icke versaler bokstäver och siffror samt tecken och </w:t>
+            </w:r>
+            <w:proofErr w:type="spellStart"/>
+            <w:r>
+              <w:rPr>
+                <w:rFonts w:ascii="Times New Roman" w:eastAsia="Times New Roman" w:hAnsi="Times New Roman" w:cs="Times New Roman"/>
+                <w:color w:val="000000"/>
+              </w:rPr>
+              <w:t>äver</w:t>
+            </w:r>
+            <w:proofErr w:type="spellEnd"/>
+            <w:r>
+              <w:rPr>
+                <w:rFonts w:ascii="Times New Roman" w:eastAsia="Times New Roman" w:hAnsi="Times New Roman" w:cs="Times New Roman"/>
+                <w:color w:val="000000"/>
+              </w:rPr>
+              <w:t xml:space="preserve"> över 10 tecken långt.</w:t>
+            </w:r>
           </w:p>
           <w:p>
             <w:pPr>
@@ -4642,7 +4685,23 @@
                 <w:rFonts w:ascii="Times New Roman" w:eastAsia="Times New Roman" w:hAnsi="Times New Roman" w:cs="Times New Roman"/>
                 <w:color w:val="000000"/>
               </w:rPr>
-              <w:t xml:space="preserve"> (wlanet)</w:t>
+              <w:t xml:space="preserve"> (</w:t>
+            </w:r>
+            <w:proofErr w:type="spellStart"/>
+            <w:r>
+              <w:rPr>
+                <w:rFonts w:ascii="Times New Roman" w:eastAsia="Times New Roman" w:hAnsi="Times New Roman" w:cs="Times New Roman"/>
+                <w:color w:val="000000"/>
+              </w:rPr>
+              <w:t>wlanet</w:t>
+            </w:r>
+            <w:proofErr w:type="spellEnd"/>
+            <w:r>
+              <w:rPr>
+                <w:rFonts w:ascii="Times New Roman" w:eastAsia="Times New Roman" w:hAnsi="Times New Roman" w:cs="Times New Roman"/>
+                <w:color w:val="000000"/>
+              </w:rPr>
+              <w:t>)</w:t>
             </w:r>
             <w:r>
               <w:rPr>
@@ -4651,28 +4710,74 @@
               </w:rPr>
               <w:t>:</w:t>
             </w:r>
-          </w:p>
-          <w:p>
-            <w:pPr>
-              <w:rPr>
-                <w:rFonts w:ascii="Times New Roman" w:eastAsia="Times New Roman" w:hAnsi="Times New Roman" w:cs="Times New Roman"/>
-                <w:color w:val="000000"/>
-              </w:rPr>
-            </w:pPr>
-          </w:p>
-          <w:p>
-            <w:pPr>
-              <w:rPr>
-                <w:rFonts w:ascii="Times New Roman" w:eastAsia="Times New Roman" w:hAnsi="Times New Roman" w:cs="Times New Roman"/>
-                <w:color w:val="000000"/>
-              </w:rPr>
-            </w:pPr>
-            <w:r>
-              <w:rPr>
-                <w:rFonts w:ascii="Times New Roman" w:eastAsia="Times New Roman" w:hAnsi="Times New Roman" w:cs="Times New Roman"/>
-                <w:color w:val="000000"/>
-              </w:rPr>
-              <w:t>Finns det uppdaterad firmware till routern:</w:t>
+            <w:r>
+              <w:rPr>
+                <w:rFonts w:ascii="Times New Roman" w:eastAsia="Times New Roman" w:hAnsi="Times New Roman" w:cs="Times New Roman"/>
+                <w:color w:val="000000"/>
+              </w:rPr>
+              <w:t xml:space="preserve"> WPA2/WPA3 för att behålla kompatibilitet med viss äldre hårdvara används en kombination utav WPA2 och WPA3.</w:t>
+            </w:r>
+          </w:p>
+          <w:p>
+            <w:pPr>
+              <w:rPr>
+                <w:rFonts w:ascii="Times New Roman" w:eastAsia="Times New Roman" w:hAnsi="Times New Roman" w:cs="Times New Roman"/>
+                <w:color w:val="000000"/>
+              </w:rPr>
+            </w:pPr>
+          </w:p>
+          <w:p>
+            <w:pPr>
+              <w:rPr>
+                <w:rFonts w:ascii="Times New Roman" w:eastAsia="Times New Roman" w:hAnsi="Times New Roman" w:cs="Times New Roman"/>
+                <w:color w:val="000000"/>
+              </w:rPr>
+            </w:pPr>
+            <w:r>
+              <w:rPr>
+                <w:rFonts w:ascii="Times New Roman" w:eastAsia="Times New Roman" w:hAnsi="Times New Roman" w:cs="Times New Roman"/>
+                <w:color w:val="000000"/>
+              </w:rPr>
+              <w:t xml:space="preserve">Finns det uppdaterad </w:t>
+            </w:r>
+            <w:proofErr w:type="spellStart"/>
+            <w:r>
+              <w:rPr>
+                <w:rFonts w:ascii="Times New Roman" w:eastAsia="Times New Roman" w:hAnsi="Times New Roman" w:cs="Times New Roman"/>
+                <w:color w:val="000000"/>
+              </w:rPr>
+              <w:t>firmware</w:t>
+            </w:r>
+            <w:proofErr w:type="spellEnd"/>
+            <w:r>
+              <w:rPr>
+                <w:rFonts w:ascii="Times New Roman" w:eastAsia="Times New Roman" w:hAnsi="Times New Roman" w:cs="Times New Roman"/>
+                <w:color w:val="000000"/>
+              </w:rPr>
+              <w:t xml:space="preserve"> till routern:</w:t>
+            </w:r>
+            <w:r>
+              <w:rPr>
+                <w:rFonts w:ascii="Times New Roman" w:eastAsia="Times New Roman" w:hAnsi="Times New Roman" w:cs="Times New Roman"/>
+                <w:color w:val="000000"/>
+              </w:rPr>
+              <w:t xml:space="preserve"> Den var fortfarande uppdaterad, ingen ny fanns att installera (</w:t>
+            </w:r>
+            <w:proofErr w:type="spellStart"/>
+            <w:r>
+              <w:rPr>
+                <w:rFonts w:ascii="Times New Roman" w:eastAsia="Times New Roman" w:hAnsi="Times New Roman" w:cs="Times New Roman"/>
+                <w:color w:val="000000"/>
+              </w:rPr>
+              <w:t>Signature</w:t>
+            </w:r>
+            <w:proofErr w:type="spellEnd"/>
+            <w:r>
+              <w:rPr>
+                <w:rFonts w:ascii="Times New Roman" w:eastAsia="Times New Roman" w:hAnsi="Times New Roman" w:cs="Times New Roman"/>
+                <w:color w:val="000000"/>
+              </w:rPr>
+              <w:t xml:space="preserve"> up to date).</w:t>
             </w:r>
           </w:p>
           <w:p>
@@ -4693,6 +4798,72 @@
                 <w:rFonts w:ascii="Times New Roman" w:hAnsi="Times New Roman" w:cs="Times New Roman"/>
               </w:rPr>
               <w:t>Reflektioner/hur påverkar detta mig och min information:</w:t>
+            </w:r>
+            <w:r>
+              <w:rPr>
+                <w:rFonts w:ascii="Times New Roman" w:hAnsi="Times New Roman" w:cs="Times New Roman"/>
+              </w:rPr>
+              <w:t xml:space="preserve"> Just säkerhet runt mitt nätverk har alltid varit högt då jag inte vill att någon ska kunna ta sig in lätt i varken min router eller på mitt nätverk (</w:t>
+            </w:r>
+            <w:proofErr w:type="spellStart"/>
+            <w:r>
+              <w:rPr>
+                <w:rFonts w:ascii="Times New Roman" w:hAnsi="Times New Roman" w:cs="Times New Roman"/>
+              </w:rPr>
+              <w:t>wi-fi</w:t>
+            </w:r>
+            <w:proofErr w:type="spellEnd"/>
+            <w:r>
+              <w:rPr>
+                <w:rFonts w:ascii="Times New Roman" w:hAnsi="Times New Roman" w:cs="Times New Roman"/>
+              </w:rPr>
+              <w:t xml:space="preserve">) då det kan suga upp bandbredd eller begås kriminell aktivitet som då händer från min nätverksadress. Därför är det viktigt att skydda det med bra lösenord och inte ha kvar </w:t>
+            </w:r>
+            <w:proofErr w:type="spellStart"/>
+            <w:r>
+              <w:rPr>
+                <w:rFonts w:ascii="Times New Roman" w:hAnsi="Times New Roman" w:cs="Times New Roman"/>
+              </w:rPr>
+              <w:t>admin</w:t>
+            </w:r>
+            <w:proofErr w:type="spellEnd"/>
+            <w:r>
+              <w:rPr>
+                <w:rFonts w:ascii="Times New Roman" w:hAnsi="Times New Roman" w:cs="Times New Roman"/>
+              </w:rPr>
+              <w:t>/</w:t>
+            </w:r>
+            <w:proofErr w:type="spellStart"/>
+            <w:r>
+              <w:rPr>
+                <w:rFonts w:ascii="Times New Roman" w:hAnsi="Times New Roman" w:cs="Times New Roman"/>
+              </w:rPr>
+              <w:t>admin</w:t>
+            </w:r>
+            <w:proofErr w:type="spellEnd"/>
+            <w:r>
+              <w:rPr>
+                <w:rFonts w:ascii="Times New Roman" w:hAnsi="Times New Roman" w:cs="Times New Roman"/>
+              </w:rPr>
+              <w:t xml:space="preserve"> som är </w:t>
+            </w:r>
+            <w:r>
+              <w:rPr>
+                <w:rFonts w:ascii="Times New Roman" w:hAnsi="Times New Roman" w:cs="Times New Roman"/>
+              </w:rPr>
+              <w:t>standardfabriks</w:t>
+            </w:r>
+            <w:r>
+              <w:rPr>
+                <w:rFonts w:ascii="Times New Roman" w:hAnsi="Times New Roman" w:cs="Times New Roman"/>
+              </w:rPr>
+              <w:t>-inloggning. Samt en bra säkerhetsklassning och kryptering som WPA2 eller WPA3</w:t>
+            </w:r>
+            <w:r>
+              <w:rPr>
+                <w:rFonts w:ascii="Times New Roman" w:hAnsi="Times New Roman" w:cs="Times New Roman"/>
+              </w:rPr>
+              <w:t>.</w:t>
             </w:r>
           </w:p>
           <w:p>
@@ -6519,7 +6690,7 @@
 </file>
 
 <file path=word/numbering.xml><?xml version="1.0" encoding="utf-8"?>
-<w:numbering xmlns:wpc="http://schemas.microsoft.com/office/word/2010/wordprocessingCanvas" xmlns:cx="http://schemas.microsoft.com/office/drawing/2014/chartex" xmlns:cx1="http://schemas.microsoft.com/office/drawing/2015/9/8/chartex" xmlns:cx2="http://schemas.microsoft.com/office/drawing/2015/10/21/chartex" xmlns:cx3="http://schemas.microsoft.com/office/drawing/2016/5/9/chartex" xmlns:cx4="http://schemas.microsoft.com/office/drawing/2016/5/10/chartex" xmlns:cx5="http://schemas.microsoft.com/office/drawing/2016/5/11/chartex" xmlns:cx6="http://schemas.microsoft.com/office/drawing/2016/5/12/chartex" xmlns:cx7="http://schemas.microsoft.com/office/drawing/2016/5/13/chartex" xmlns:cx8="http://schemas.microsoft.com/office/drawing/2016/5/14/chartex" xmlns:mc="http://schemas.openxmlformats.org/markup-compatibility/2006" xmlns:aink="http://schemas.microsoft.com/office/drawing/2016/ink" xmlns:am3d="http://schemas.microsoft.com/office/drawing/2017/model3d" xmlns:o="urn:schemas-microsoft-com:office:office" xmlns:r="http://schemas.openxmlformats.org/officeDocument/2006/relationships" xmlns:m="http://schemas.openxmlformats.org/officeDocument/2006/math" xmlns:v="urn:schemas-microsoft-com:vml" xmlns:wp14="http://schemas.microsoft.com/office/word/2010/wordprocessingDrawing" xmlns:wp="http://schemas.openxmlformats.org/drawingml/2006/wordprocessingDrawing" xmlns:w10="urn:schemas-microsoft-com:office:word" xmlns:w="http://schemas.openxmlformats.org/wordprocessingml/2006/main" xmlns:w14="http://schemas.microsoft.com/office/word/2010/wordml" xmlns:w15="http://schemas.microsoft.com/office/word/2012/wordml" xmlns:w16cex="http://schemas.microsoft.com/office/word/2018/wordml/cex" xmlns:w16cid="http://schemas.microsoft.com/office/word/2016/wordml/cid" xmlns:w16="http://schemas.microsoft.com/office/word/2018/wordml" xmlns:w16se="http://schemas.microsoft.com/office/word/2015/wordml/symex" xmlns:wpg="http://schemas.microsoft.com/office/word/2010/wordprocessingGroup" xmlns:wpi="http://schemas.microsoft.com/office/word/2010/wordprocessingInk" xmlns:wne="http://schemas.microsoft.com/office/word/2006/wordml" xmlns:wps="http://schemas.microsoft.com/office/word/2010/wordprocessingShape" mc:Ignorable="w14 w15 w16se w16cid w16 w16cex wp14">
+<w:numbering xmlns:wpc="http://schemas.microsoft.com/office/word/2010/wordprocessingCanvas" xmlns:cx="http://schemas.microsoft.com/office/drawing/2014/chartex" xmlns:cx1="http://schemas.microsoft.com/office/drawing/2015/9/8/chartex" xmlns:cx2="http://schemas.microsoft.com/office/drawing/2015/10/21/chartex" xmlns:cx3="http://schemas.microsoft.com/office/drawing/2016/5/9/chartex" xmlns:cx4="http://schemas.microsoft.com/office/drawing/2016/5/10/chartex" xmlns:cx5="http://schemas.microsoft.com/office/drawing/2016/5/11/chartex" xmlns:cx6="http://schemas.microsoft.com/office/drawing/2016/5/12/chartex" xmlns:cx7="http://schemas.microsoft.com/office/drawing/2016/5/13/chartex" xmlns:cx8="http://schemas.microsoft.com/office/drawing/2016/5/14/chartex" xmlns:mc="http://schemas.openxmlformats.org/markup-compatibility/2006" xmlns:aink="http://schemas.microsoft.com/office/drawing/2016/ink" xmlns:am3d="http://schemas.microsoft.com/office/drawing/2017/model3d" xmlns:o="urn:schemas-microsoft-com:office:office" xmlns:r="http://schemas.openxmlformats.org/officeDocument/2006/relationships" xmlns:m="http://schemas.openxmlformats.org/officeDocument/2006/math" xmlns:v="urn:schemas-microsoft-com:vml" xmlns:wp14="http://schemas.microsoft.com/office/word/2010/wordprocessingDrawing" xmlns:wp="http://schemas.openxmlformats.org/drawingml/2006/wordprocessingDrawing" xmlns:w10="urn:schemas-microsoft-com:office:word" xmlns:w="http://schemas.openxmlformats.org/wordprocessingml/2006/main" xmlns:w14="http://schemas.microsoft.com/office/word/2010/wordml" xmlns:w15="http://schemas.microsoft.com/office/word/2012/wordml" xmlns:w16cex="http://schemas.microsoft.com/office/word/2018/wordml/cex" xmlns:w16cid="http://schemas.microsoft.com/office/word/2016/wordml/cid" xmlns:w16="http://schemas.microsoft.com/office/word/2018/wordml" xmlns:w16sdtdh="http://schemas.microsoft.com/office/word/2020/wordml/sdtdatahash" xmlns:w16se="http://schemas.microsoft.com/office/word/2015/wordml/symex" xmlns:wpg="http://schemas.microsoft.com/office/word/2010/wordprocessingGroup" xmlns:wpi="http://schemas.microsoft.com/office/word/2010/wordprocessingInk" xmlns:wne="http://schemas.microsoft.com/office/word/2006/wordml" xmlns:wps="http://schemas.microsoft.com/office/word/2010/wordprocessingShape" mc:Ignorable="w14 w15 w16se w16cid w16 w16cex w16sdtdh wp14">
   <w:abstractNum w:abstractNumId="0" w15:restartNumberingAfterBreak="0">
     <w:nsid w:val="003D5390"/>
     <w:multiLevelType w:val="hybridMultilevel"/>
@@ -6845,7 +7016,7 @@
 </file>
 
 <file path=word/styles.xml><?xml version="1.0" encoding="utf-8"?>
-<w:styles xmlns:mc="http://schemas.openxmlformats.org/markup-compatibility/2006" xmlns:r="http://schemas.openxmlformats.org/officeDocument/2006/relationships" xmlns:w="http://schemas.openxmlformats.org/wordprocessingml/2006/main" xmlns:w14="http://schemas.microsoft.com/office/word/2010/wordml" xmlns:w15="http://schemas.microsoft.com/office/word/2012/wordml" xmlns:w16cex="http://schemas.microsoft.com/office/word/2018/wordml/cex" xmlns:w16cid="http://schemas.microsoft.com/office/word/2016/wordml/cid" xmlns:w16="http://schemas.microsoft.com/office/word/2018/wordml" xmlns:w16se="http://schemas.microsoft.com/office/word/2015/wordml/symex" mc:Ignorable="w14 w15 w16se w16cid w16 w16cex">
+<w:styles xmlns:mc="http://schemas.openxmlformats.org/markup-compatibility/2006" xmlns:r="http://schemas.openxmlformats.org/officeDocument/2006/relationships" xmlns:w="http://schemas.openxmlformats.org/wordprocessingml/2006/main" xmlns:w14="http://schemas.microsoft.com/office/word/2010/wordml" xmlns:w15="http://schemas.microsoft.com/office/word/2012/wordml" xmlns:w16cex="http://schemas.microsoft.com/office/word/2018/wordml/cex" xmlns:w16cid="http://schemas.microsoft.com/office/word/2016/wordml/cid" xmlns:w16="http://schemas.microsoft.com/office/word/2018/wordml" xmlns:w16sdtdh="http://schemas.microsoft.com/office/word/2020/wordml/sdtdatahash" xmlns:w16se="http://schemas.microsoft.com/office/word/2015/wordml/symex" mc:Ignorable="w14 w15 w16se w16cid w16 w16cex w16sdtdh">
   <w:docDefaults>
     <w:rPrDefault>
       <w:rPr>

</xml_diff>